<commit_message>
Resume_Updated 27 Jan 2025
</commit_message>
<xml_diff>
--- a/MyResume.docx
+++ b/MyResume.docx
@@ -2097,8 +2097,6 @@
         </w:rPr>
         <w:t>Engine</w:t>
       </w:r>
-      <w:bookmarkStart w:id="0" w:name="_GoBack"/>
-      <w:bookmarkEnd w:id="0"/>
       <w:r>
         <w:rPr>
           <w:spacing w:val="-2"/>
@@ -2474,6 +2472,114 @@
           <w:spacing w:val="-2"/>
           <w:sz w:val="18"/>
           <w:u w:val="none" w:color="006FC0"/>
+        </w:rPr>
+        <w:fldChar w:fldCharType="end"/>
+      </w:r>
+    </w:p>
+    <w:p>
+      <w:pPr>
+        <w:pStyle w:val="11"/>
+        <w:numPr>
+          <w:ilvl w:val="0"/>
+          <w:numId w:val="1"/>
+        </w:numPr>
+        <w:tabs>
+          <w:tab w:val="left" w:pos="1007"/>
+          <w:tab w:val="left" w:pos="10641"/>
+        </w:tabs>
+        <w:spacing w:before="36" w:after="0" w:line="240" w:lineRule="auto"/>
+        <w:ind w:left="1007" w:right="0" w:hanging="359"/>
+        <w:jc w:val="left"/>
+        <w:rPr>
+          <w:rFonts w:ascii="Wingdings" w:hAnsi="Wingdings"/>
+          <w:sz w:val="18"/>
+        </w:rPr>
+      </w:pPr>
+      <w:r>
+        <w:rPr>
+          <w:rFonts w:hint="default" w:ascii="Times New Roman" w:hAnsi="Times New Roman" w:eastAsia="Lexend-Bold" w:cs="Times New Roman"/>
+          <w:b w:val="0"/>
+          <w:bCs/>
+          <w:sz w:val="18"/>
+          <w:szCs w:val="18"/>
+          <w:shd w:val="clear" w:color="auto" w:fill="auto"/>
+          <w:lang w:val="en-US"/>
+        </w:rPr>
+        <w:t xml:space="preserve">Google Cloud Computing Foundations Program, </w:t>
+      </w:r>
+      <w:r>
+        <w:rPr>
+          <w:rFonts w:hint="default" w:ascii="Times New Roman" w:hAnsi="Times New Roman" w:eastAsia="Lexend-Bold" w:cs="Times New Roman"/>
+          <w:b w:val="0"/>
+          <w:bCs/>
+          <w:sz w:val="18"/>
+          <w:szCs w:val="18"/>
+          <w:shd w:val="clear" w:color="auto" w:fill="auto"/>
+          <w:lang w:val="en-US"/>
+        </w:rPr>
+        <w:fldChar w:fldCharType="begin"/>
+      </w:r>
+      <w:r>
+        <w:rPr>
+          <w:rFonts w:hint="default" w:ascii="Times New Roman" w:hAnsi="Times New Roman" w:eastAsia="Lexend-Bold" w:cs="Times New Roman"/>
+          <w:b w:val="0"/>
+          <w:bCs/>
+          <w:sz w:val="18"/>
+          <w:szCs w:val="18"/>
+          <w:shd w:val="clear" w:color="auto" w:fill="auto"/>
+          <w:lang w:val="en-US"/>
+        </w:rPr>
+        <w:instrText xml:space="preserve"> HYPERLINK "https://www.cloudskillsboost.google/public_profiles/44fb756d-b489-4617-b138-3ac247775ea5" </w:instrText>
+      </w:r>
+      <w:r>
+        <w:rPr>
+          <w:rFonts w:hint="default" w:ascii="Times New Roman" w:hAnsi="Times New Roman" w:eastAsia="Lexend-Bold" w:cs="Times New Roman"/>
+          <w:b w:val="0"/>
+          <w:bCs/>
+          <w:sz w:val="18"/>
+          <w:szCs w:val="18"/>
+          <w:shd w:val="clear" w:color="auto" w:fill="auto"/>
+          <w:lang w:val="en-US"/>
+        </w:rPr>
+        <w:fldChar w:fldCharType="separate"/>
+      </w:r>
+      <w:r>
+        <w:rPr>
+          <w:rStyle w:val="7"/>
+          <w:rFonts w:hint="default" w:ascii="Times New Roman" w:hAnsi="Times New Roman" w:eastAsia="Lexend-Bold" w:cs="Times New Roman"/>
+          <w:b w:val="0"/>
+          <w:bCs/>
+          <w:sz w:val="18"/>
+          <w:szCs w:val="18"/>
+          <w:shd w:val="clear" w:color="auto" w:fill="auto"/>
+          <w:lang w:val="en-US"/>
+        </w:rPr>
+        <w:t>GoogleClo</w:t>
+      </w:r>
+      <w:bookmarkStart w:id="0" w:name="_GoBack"/>
+      <w:bookmarkEnd w:id="0"/>
+      <w:r>
+        <w:rPr>
+          <w:rStyle w:val="7"/>
+          <w:rFonts w:hint="default" w:ascii="Times New Roman" w:hAnsi="Times New Roman" w:eastAsia="Lexend-Bold" w:cs="Times New Roman"/>
+          <w:b w:val="0"/>
+          <w:bCs/>
+          <w:sz w:val="18"/>
+          <w:szCs w:val="18"/>
+          <w:shd w:val="clear" w:color="auto" w:fill="auto"/>
+          <w:lang w:val="en-US"/>
+        </w:rPr>
+        <w:t>ud</w:t>
+      </w:r>
+      <w:r>
+        <w:rPr>
+          <w:rFonts w:hint="default" w:ascii="Times New Roman" w:hAnsi="Times New Roman" w:eastAsia="Lexend-Bold" w:cs="Times New Roman"/>
+          <w:b w:val="0"/>
+          <w:bCs/>
+          <w:sz w:val="18"/>
+          <w:szCs w:val="18"/>
+          <w:shd w:val="clear" w:color="auto" w:fill="auto"/>
+          <w:lang w:val="en-US"/>
         </w:rPr>
         <w:fldChar w:fldCharType="end"/>
       </w:r>

</xml_diff>

<commit_message>
MEta AR and GCCF Links Updated
</commit_message>
<xml_diff>
--- a/MyResume.docx
+++ b/MyResume.docx
@@ -692,8 +692,6 @@
         </w:rPr>
         <w:t xml:space="preserve">        </w:t>
       </w:r>
-      <w:bookmarkStart w:id="0" w:name="_GoBack"/>
-      <w:bookmarkEnd w:id="0"/>
     </w:p>
     <w:p>
       <w:pPr>
@@ -910,6 +908,7 @@
       <w:pPr>
         <w:pStyle w:val="3"/>
         <w:numPr>
+          <w:ilvl w:val="0"/>
           <w:numId w:val="0"/>
         </w:numPr>
         <w:tabs>
@@ -2857,7 +2856,7 @@
           <w:color w:val="006FC0"/>
           <w:spacing w:val="-2"/>
           <w:sz w:val="18"/>
-          <w:u w:val="none" w:color="006FC0"/>
+          <w:u w:val="none"/>
         </w:rPr>
         <w:fldChar w:fldCharType="begin"/>
       </w:r>
@@ -2866,16 +2865,16 @@
           <w:color w:val="006FC0"/>
           <w:spacing w:val="-2"/>
           <w:sz w:val="18"/>
-          <w:u w:val="none" w:color="006FC0"/>
-        </w:rPr>
-        <w:instrText xml:space="preserve"> HYPERLINK "https://www.coursera.org/account/accomplishments/professional-cert/EAUMGHDKLPG7" </w:instrText>
+          <w:u w:val="none"/>
+        </w:rPr>
+        <w:instrText xml:space="preserve"> HYPERLINK "https://drive.google.com/file/d/1yVNSjrvRXMCJuz-Izw3XcOPuviyrrMkk/view?usp=sharing" </w:instrText>
       </w:r>
       <w:r>
         <w:rPr>
           <w:color w:val="006FC0"/>
           <w:spacing w:val="-2"/>
           <w:sz w:val="18"/>
-          <w:u w:val="none" w:color="006FC0"/>
+          <w:u w:val="none"/>
         </w:rPr>
         <w:fldChar w:fldCharType="separate"/>
       </w:r>
@@ -2892,7 +2891,7 @@
           <w:color w:val="006FC0"/>
           <w:spacing w:val="-2"/>
           <w:sz w:val="18"/>
-          <w:u w:val="none" w:color="006FC0"/>
+          <w:u w:val="none"/>
         </w:rPr>
         <w:fldChar w:fldCharType="end"/>
       </w:r>
@@ -2933,8 +2932,10 @@
           <w:rFonts w:hint="default" w:ascii="Times New Roman" w:hAnsi="Times New Roman" w:eastAsia="Lexend-Bold" w:cs="Times New Roman"/>
           <w:b w:val="0"/>
           <w:bCs/>
-          <w:sz w:val="18"/>
-          <w:szCs w:val="18"/>
+          <w:color w:val="auto"/>
+          <w:sz w:val="18"/>
+          <w:szCs w:val="18"/>
+          <w:u w:val="none"/>
           <w:shd w:val="clear" w:color="auto" w:fill="auto"/>
           <w:lang w:val="en-US"/>
         </w:rPr>
@@ -2945,20 +2946,24 @@
           <w:rFonts w:hint="default" w:ascii="Times New Roman" w:hAnsi="Times New Roman" w:eastAsia="Lexend-Bold" w:cs="Times New Roman"/>
           <w:b w:val="0"/>
           <w:bCs/>
-          <w:sz w:val="18"/>
-          <w:szCs w:val="18"/>
+          <w:color w:val="auto"/>
+          <w:sz w:val="18"/>
+          <w:szCs w:val="18"/>
+          <w:u w:val="none"/>
           <w:shd w:val="clear" w:color="auto" w:fill="auto"/>
           <w:lang w:val="en-US"/>
         </w:rPr>
-        <w:instrText xml:space="preserve"> HYPERLINK "https://www.cloudskillsboost.google/public_profiles/44fb756d-b489-4617-b138-3ac247775ea5" </w:instrText>
+        <w:instrText xml:space="preserve"> HYPERLINK "https://drive.google.com/file/d/1roBERAopYq50wEEPW4A2Ylj3_uEPs1P8/view?usp=sharing" </w:instrText>
       </w:r>
       <w:r>
         <w:rPr>
           <w:rFonts w:hint="default" w:ascii="Times New Roman" w:hAnsi="Times New Roman" w:eastAsia="Lexend-Bold" w:cs="Times New Roman"/>
           <w:b w:val="0"/>
           <w:bCs/>
-          <w:sz w:val="18"/>
-          <w:szCs w:val="18"/>
+          <w:color w:val="auto"/>
+          <w:sz w:val="18"/>
+          <w:szCs w:val="18"/>
+          <w:u w:val="none"/>
           <w:shd w:val="clear" w:color="auto" w:fill="auto"/>
           <w:lang w:val="en-US"/>
         </w:rPr>
@@ -2975,15 +2980,32 @@
           <w:shd w:val="clear" w:color="auto" w:fill="auto"/>
           <w:lang w:val="en-US"/>
         </w:rPr>
-        <w:t>GoogleCloud</w:t>
-      </w:r>
-      <w:r>
-        <w:rPr>
+        <w:t>GoogleCl</w:t>
+      </w:r>
+      <w:bookmarkStart w:id="0" w:name="_GoBack"/>
+      <w:bookmarkEnd w:id="0"/>
+      <w:r>
+        <w:rPr>
+          <w:rStyle w:val="8"/>
           <w:rFonts w:hint="default" w:ascii="Times New Roman" w:hAnsi="Times New Roman" w:eastAsia="Lexend-Bold" w:cs="Times New Roman"/>
           <w:b w:val="0"/>
           <w:bCs/>
           <w:sz w:val="18"/>
           <w:szCs w:val="18"/>
+          <w:shd w:val="clear" w:color="auto" w:fill="auto"/>
+          <w:lang w:val="en-US"/>
+        </w:rPr>
+        <w:t>oud</w:t>
+      </w:r>
+      <w:r>
+        <w:rPr>
+          <w:rFonts w:hint="default" w:ascii="Times New Roman" w:hAnsi="Times New Roman" w:eastAsia="Lexend-Bold" w:cs="Times New Roman"/>
+          <w:b w:val="0"/>
+          <w:bCs/>
+          <w:color w:val="auto"/>
+          <w:sz w:val="18"/>
+          <w:szCs w:val="18"/>
+          <w:u w:val="none"/>
           <w:shd w:val="clear" w:color="auto" w:fill="auto"/>
           <w:lang w:val="en-US"/>
         </w:rPr>
@@ -3592,7 +3614,7 @@
     <w:lsdException w:unhideWhenUsed="0" w:uiPriority="0" w:semiHidden="0" w:name="Document Map"/>
     <w:lsdException w:unhideWhenUsed="0" w:uiPriority="0" w:semiHidden="0" w:name="Plain Text"/>
     <w:lsdException w:unhideWhenUsed="0" w:uiPriority="0" w:semiHidden="0" w:name="E-mail Signature"/>
-    <w:lsdException w:unhideWhenUsed="0" w:uiPriority="0" w:semiHidden="0" w:name="Normal (Web)"/>
+    <w:lsdException w:qFormat="1" w:unhideWhenUsed="0" w:uiPriority="0" w:semiHidden="0" w:name="Normal (Web)"/>
     <w:lsdException w:unhideWhenUsed="0" w:uiPriority="0" w:semiHidden="0" w:name="HTML Acronym"/>
     <w:lsdException w:unhideWhenUsed="0" w:uiPriority="0" w:semiHidden="0" w:name="HTML Address"/>
     <w:lsdException w:unhideWhenUsed="0" w:uiPriority="0" w:semiHidden="0" w:name="HTML Cite"/>
@@ -3874,6 +3896,7 @@
   </w:style>
   <w:style w:type="paragraph" w:styleId="10">
     <w:name w:val="Normal (Web)"/>
+    <w:qFormat/>
     <w:uiPriority w:val="0"/>
     <w:pPr>
       <w:spacing w:before="0" w:beforeAutospacing="1" w:after="0" w:afterAutospacing="1"/>
@@ -3881,6 +3904,7 @@
       <w:jc w:val="left"/>
     </w:pPr>
     <w:rPr>
+      <w:rFonts w:ascii="Times New Roman" w:hAnsi="Times New Roman" w:eastAsia="SimSun" w:cs="Times New Roman"/>
       <w:kern w:val="0"/>
       <w:sz w:val="24"/>
       <w:szCs w:val="24"/>

</xml_diff>

<commit_message>
Updated Glamour Space AR Link
</commit_message>
<xml_diff>
--- a/MyResume.docx
+++ b/MyResume.docx
@@ -1787,6 +1787,8 @@
         </w:rPr>
         <w:t>.</w:t>
       </w:r>
+      <w:bookmarkStart w:id="0" w:name="_GoBack"/>
+      <w:bookmarkEnd w:id="0"/>
     </w:p>
     <w:p>
       <w:pPr>
@@ -1877,42 +1879,40 @@
         <w:ind w:left="1368" w:right="0" w:hanging="360"/>
         <w:jc w:val="left"/>
         <w:rPr>
-          <w:rFonts w:hint="default" w:ascii="Times New Roman" w:hAnsi="Times New Roman" w:cs="Times New Roman"/>
-          <w:color w:val="006FC0"/>
-          <w:sz w:val="18"/>
-        </w:rPr>
-      </w:pPr>
-      <w:r>
-        <w:rPr>
-          <w:rFonts w:hint="default" w:ascii="Times New Roman" w:hAnsi="Times New Roman" w:cs="Times New Roman"/>
-          <w:color w:val="006FC0"/>
-          <w:sz w:val="18"/>
-        </w:rPr>
-        <w:fldChar w:fldCharType="begin"/>
-      </w:r>
-      <w:r>
-        <w:rPr>
-          <w:rFonts w:hint="default" w:ascii="Times New Roman" w:hAnsi="Times New Roman" w:cs="Times New Roman"/>
-          <w:color w:val="006FC0"/>
-          <w:sz w:val="18"/>
-        </w:rPr>
-        <w:instrText xml:space="preserve"> HYPERLINK "https://github.com/akshat1018/Glamour-Space-AR" </w:instrText>
-      </w:r>
-      <w:r>
-        <w:rPr>
-          <w:rFonts w:hint="default" w:ascii="Times New Roman" w:hAnsi="Times New Roman" w:cs="Times New Roman"/>
-          <w:color w:val="006FC0"/>
-          <w:sz w:val="18"/>
-        </w:rPr>
-        <w:fldChar w:fldCharType="separate"/>
-      </w:r>
-      <w:r>
-        <w:rPr>
           <w:rStyle w:val="8"/>
           <w:rFonts w:hint="default" w:ascii="Times New Roman" w:hAnsi="Times New Roman" w:cs="Times New Roman"/>
           <w:sz w:val="18"/>
         </w:rPr>
-        <w:t>github.com</w:t>
+      </w:pPr>
+      <w:r>
+        <w:rPr>
+          <w:rFonts w:hint="default" w:cs="Times New Roman"/>
+          <w:color w:val="006FC0"/>
+          <w:sz w:val="18"/>
+          <w:u w:val="none"/>
+          <w:lang w:val="en-US"/>
+        </w:rPr>
+        <w:fldChar w:fldCharType="begin"/>
+      </w:r>
+      <w:r>
+        <w:rPr>
+          <w:rFonts w:hint="default" w:cs="Times New Roman"/>
+          <w:color w:val="006FC0"/>
+          <w:sz w:val="18"/>
+          <w:u w:val="none"/>
+          <w:lang w:val="en-US"/>
+        </w:rPr>
+        <w:instrText xml:space="preserve"> HYPERLINK "https://drive.google.com/file/d/14vXthO944OSURc-GddXhAdf4f2vSqvo6/view?usp=sharing" </w:instrText>
+      </w:r>
+      <w:r>
+        <w:rPr>
+          <w:rFonts w:hint="default" w:cs="Times New Roman"/>
+          <w:color w:val="006FC0"/>
+          <w:sz w:val="18"/>
+          <w:u w:val="none"/>
+          <w:lang w:val="en-US"/>
+        </w:rPr>
+        <w:fldChar w:fldCharType="separate"/>
       </w:r>
       <w:r>
         <w:rPr>
@@ -1921,7 +1921,7 @@
           <w:sz w:val="18"/>
           <w:lang w:val="en-US"/>
         </w:rPr>
-        <w:t>-</w:t>
+        <w:t>drive-</w:t>
       </w:r>
       <w:r>
         <w:rPr>
@@ -1930,14 +1930,6 @@
           <w:sz w:val="18"/>
         </w:rPr>
         <w:t>Glamour-Space-AR</w:t>
-      </w:r>
-      <w:r>
-        <w:rPr>
-          <w:rFonts w:hint="default" w:ascii="Times New Roman" w:hAnsi="Times New Roman" w:cs="Times New Roman"/>
-          <w:color w:val="006FC0"/>
-          <w:sz w:val="18"/>
-        </w:rPr>
-        <w:fldChar w:fldCharType="end"/>
       </w:r>
     </w:p>
     <w:p>
@@ -1959,6 +1951,16 @@
           <w:sz w:val="18"/>
         </w:rPr>
       </w:pPr>
+      <w:r>
+        <w:rPr>
+          <w:rFonts w:hint="default" w:cs="Times New Roman"/>
+          <w:color w:val="006FC0"/>
+          <w:sz w:val="18"/>
+          <w:u w:val="none"/>
+          <w:lang w:val="en-US"/>
+        </w:rPr>
+        <w:fldChar w:fldCharType="end"/>
+      </w:r>
     </w:p>
     <w:p>
       <w:pPr>
@@ -2980,22 +2982,7 @@
           <w:shd w:val="clear" w:color="auto" w:fill="auto"/>
           <w:lang w:val="en-US"/>
         </w:rPr>
-        <w:t>GoogleCl</w:t>
-      </w:r>
-      <w:bookmarkStart w:id="0" w:name="_GoBack"/>
-      <w:bookmarkEnd w:id="0"/>
-      <w:r>
-        <w:rPr>
-          <w:rStyle w:val="8"/>
-          <w:rFonts w:hint="default" w:ascii="Times New Roman" w:hAnsi="Times New Roman" w:eastAsia="Lexend-Bold" w:cs="Times New Roman"/>
-          <w:b w:val="0"/>
-          <w:bCs/>
-          <w:sz w:val="18"/>
-          <w:szCs w:val="18"/>
-          <w:shd w:val="clear" w:color="auto" w:fill="auto"/>
-          <w:lang w:val="en-US"/>
-        </w:rPr>
-        <w:t>oud</w:t>
+        <w:t>GoogleCloud</w:t>
       </w:r>
       <w:r>
         <w:rPr>

</xml_diff>